<commit_message>
Resolve CT7 to CT for calls like CT7/VE2JD.
</commit_message>
<xml_diff>
--- a/Docs/Version 0.21.0-Beta/Callsign Lookup Algorithm Description.docx
+++ b/Docs/Version 0.21.0-Beta/Callsign Lookup Algorithm Description.docx
@@ -26,7 +26,7 @@
       <w:pPr>
         <w:numPr>
           <w:ilvl w:val="0"/>
-          <w:numId w:val="1"/>
+          <w:numId w:val="2"/>
         </w:numPr>
       </w:pPr>
       <w:r>
@@ -44,7 +44,7 @@
       <w:pPr>
         <w:numPr>
           <w:ilvl w:val="0"/>
-          <w:numId w:val="1"/>
+          <w:numId w:val="2"/>
         </w:numPr>
       </w:pPr>
       <w:r>
@@ -88,7 +88,7 @@
       <w:pPr>
         <w:numPr>
           <w:ilvl w:val="0"/>
-          <w:numId w:val="1"/>
+          <w:numId w:val="2"/>
         </w:numPr>
       </w:pPr>
       <w:r>
@@ -106,7 +106,7 @@
       <w:pPr>
         <w:numPr>
           <w:ilvl w:val="1"/>
-          <w:numId w:val="1"/>
+          <w:numId w:val="2"/>
         </w:numPr>
       </w:pPr>
       <w:r>
@@ -124,7 +124,7 @@
       <w:pPr>
         <w:numPr>
           <w:ilvl w:val="1"/>
-          <w:numId w:val="1"/>
+          <w:numId w:val="2"/>
         </w:numPr>
       </w:pPr>
       <w:r>
@@ -142,7 +142,7 @@
       <w:pPr>
         <w:numPr>
           <w:ilvl w:val="0"/>
-          <w:numId w:val="1"/>
+          <w:numId w:val="2"/>
         </w:numPr>
       </w:pPr>
       <w:r>
@@ -153,14 +153,14 @@
         <w:t>Portable Operation Logic (/):</w:t>
       </w:r>
       <w:r>
-        <w:t xml:space="preserve"> If the callsign contains a slash, it's treated as a portable operation. The logic determines the location based on established conventions:</w:t>
+        <w:t xml:space="preserve"> If the callsign contains a slash, it's treated as a portable operation. The logic now uses a multi-step process to determine the location:</w:t>
       </w:r>
     </w:p>
     <w:p>
       <w:pPr>
         <w:numPr>
           <w:ilvl w:val="1"/>
-          <w:numId w:val="1"/>
+          <w:numId w:val="2"/>
         </w:numPr>
       </w:pPr>
       <w:r>
@@ -168,6 +168,53 @@
           <w:b/>
           <w:bCs/>
         </w:rPr>
+        <w:t>Unambiguous Prefix Match (New High-Priority Rule):</w:t>
+      </w:r>
+      <w:r>
+        <w:t xml:space="preserve"> The algorithm first checks if either the part before the slash (A) or the part after (B) is an exact match for a prefix in the country file, </w:t>
+      </w:r>
+      <w:r>
+        <w:rPr>
+          <w:i/>
+          <w:iCs/>
+        </w:rPr>
+        <w:t>but not both</w:t>
+      </w:r>
+      <w:r>
+        <w:t>. If exactly one part is a valid prefix, that part is immediately identified as the location. This correctly resolves the vast majority of portable callsigns (e.g., KH0/4Z5LA -&gt; Mariana Is., EA8/W1AW -&gt; Canary Is.).</w:t>
+      </w:r>
+    </w:p>
+    <w:p>
+      <w:pPr>
+        <w:numPr>
+          <w:ilvl w:val="1"/>
+          <w:numId w:val="2"/>
+        </w:numPr>
+      </w:pPr>
+      <w:r>
+        <w:rPr>
+          <w:b/>
+          <w:bCs/>
+        </w:rPr>
+        <w:t>Fallback for Ambiguous Calls:</w:t>
+      </w:r>
+      <w:r>
+        <w:t xml:space="preserve"> If the first check is inconclusive (either both parts are valid prefixes or neither are), the algorithm proceeds to a structural analysis based on established conventions:</w:t>
+      </w:r>
+    </w:p>
+    <w:p>
+      <w:pPr>
+        <w:numPr>
+          <w:ilvl w:val="2"/>
+          <w:numId w:val="2"/>
+        </w:numPr>
+      </w:pPr>
+      <w:r>
+        <w:rPr>
+          <w:b/>
+          <w:bCs/>
+        </w:rPr>
+        <w:lastRenderedPageBreak/>
         <w:t>US/Canada Home Call:</w:t>
       </w:r>
       <w:r>
@@ -181,7 +228,7 @@
         <w:t>before</w:t>
       </w:r>
       <w:r>
-        <w:t xml:space="preserve"> the slash has the structure of a US or Canadian callsign (e.g., W1AW/KP4), the part </w:t>
+        <w:t xml:space="preserve"> the slash has the structure of a US or Canadian callsign (e.g., W1AW/1), the part </w:t>
       </w:r>
       <w:r>
         <w:rPr>
@@ -197,8 +244,8 @@
     <w:p>
       <w:pPr>
         <w:numPr>
-          <w:ilvl w:val="1"/>
-          <w:numId w:val="1"/>
+          <w:ilvl w:val="2"/>
+          <w:numId w:val="2"/>
         </w:numPr>
       </w:pPr>
       <w:r>
@@ -219,14 +266,14 @@
         <w:t>before</w:t>
       </w:r>
       <w:r>
-        <w:t xml:space="preserve"> the slash does not have a US or Canadian structure (e.g., EA8/W1AW), it is treated as the location.</w:t>
+        <w:t xml:space="preserve"> the slash does not have a US or Canadian structure, it is treated as the location.</w:t>
       </w:r>
     </w:p>
     <w:p>
       <w:pPr>
         <w:numPr>
           <w:ilvl w:val="0"/>
-          <w:numId w:val="1"/>
+          <w:numId w:val="2"/>
         </w:numPr>
       </w:pPr>
       <w:r>
@@ -252,7 +299,7 @@
       <w:pPr>
         <w:numPr>
           <w:ilvl w:val="0"/>
-          <w:numId w:val="1"/>
+          <w:numId w:val="2"/>
         </w:numPr>
       </w:pPr>
       <w:r>
@@ -260,7 +307,6 @@
           <w:b/>
           <w:bCs/>
         </w:rPr>
-        <w:lastRenderedPageBreak/>
         <w:t>Fallback:</w:t>
       </w:r>
       <w:r>
@@ -272,7 +318,7 @@
       </w:r>
       <w:proofErr w:type="gramEnd"/>
       <w:r>
-        <w:t xml:space="preserve"> these checks, no entity can be determined, the callsign is assigned to an "Unknown" entity</w:t>
+        <w:t xml:space="preserve"> these checks, no entity can be determined, the callsign is assigned to an "Unknown" entity.</w:t>
       </w:r>
     </w:p>
     <w:p/>
@@ -405,8 +451,132 @@
       </w:pPr>
     </w:lvl>
   </w:abstractNum>
+  <w:abstractNum w:abstractNumId="1" w15:restartNumberingAfterBreak="0">
+    <w:nsid w:val="42700821"/>
+    <w:multiLevelType w:val="multilevel"/>
+    <w:tmpl w:val="1E2AAF76"/>
+    <w:lvl w:ilvl="0">
+      <w:start w:val="1"/>
+      <w:numFmt w:val="decimal"/>
+      <w:lvlText w:val="%1."/>
+      <w:lvlJc w:val="left"/>
+      <w:pPr>
+        <w:tabs>
+          <w:tab w:val="num" w:pos="720"/>
+        </w:tabs>
+        <w:ind w:left="720" w:hanging="360"/>
+      </w:pPr>
+    </w:lvl>
+    <w:lvl w:ilvl="1">
+      <w:start w:val="1"/>
+      <w:numFmt w:val="bullet"/>
+      <w:lvlText w:val="o"/>
+      <w:lvlJc w:val="left"/>
+      <w:pPr>
+        <w:tabs>
+          <w:tab w:val="num" w:pos="1440"/>
+        </w:tabs>
+        <w:ind w:left="1440" w:hanging="360"/>
+      </w:pPr>
+      <w:rPr>
+        <w:rFonts w:ascii="Courier New" w:hAnsi="Courier New" w:hint="default"/>
+        <w:sz w:val="20"/>
+      </w:rPr>
+    </w:lvl>
+    <w:lvl w:ilvl="2">
+      <w:start w:val="1"/>
+      <w:numFmt w:val="bullet"/>
+      <w:lvlText w:val=""/>
+      <w:lvlJc w:val="left"/>
+      <w:pPr>
+        <w:tabs>
+          <w:tab w:val="num" w:pos="2160"/>
+        </w:tabs>
+        <w:ind w:left="2160" w:hanging="360"/>
+      </w:pPr>
+      <w:rPr>
+        <w:rFonts w:ascii="Wingdings" w:hAnsi="Wingdings" w:hint="default"/>
+        <w:sz w:val="20"/>
+      </w:rPr>
+    </w:lvl>
+    <w:lvl w:ilvl="3" w:tentative="1">
+      <w:start w:val="1"/>
+      <w:numFmt w:val="decimal"/>
+      <w:lvlText w:val="%4."/>
+      <w:lvlJc w:val="left"/>
+      <w:pPr>
+        <w:tabs>
+          <w:tab w:val="num" w:pos="2880"/>
+        </w:tabs>
+        <w:ind w:left="2880" w:hanging="360"/>
+      </w:pPr>
+    </w:lvl>
+    <w:lvl w:ilvl="4" w:tentative="1">
+      <w:start w:val="1"/>
+      <w:numFmt w:val="decimal"/>
+      <w:lvlText w:val="%5."/>
+      <w:lvlJc w:val="left"/>
+      <w:pPr>
+        <w:tabs>
+          <w:tab w:val="num" w:pos="3600"/>
+        </w:tabs>
+        <w:ind w:left="3600" w:hanging="360"/>
+      </w:pPr>
+    </w:lvl>
+    <w:lvl w:ilvl="5" w:tentative="1">
+      <w:start w:val="1"/>
+      <w:numFmt w:val="decimal"/>
+      <w:lvlText w:val="%6."/>
+      <w:lvlJc w:val="left"/>
+      <w:pPr>
+        <w:tabs>
+          <w:tab w:val="num" w:pos="4320"/>
+        </w:tabs>
+        <w:ind w:left="4320" w:hanging="360"/>
+      </w:pPr>
+    </w:lvl>
+    <w:lvl w:ilvl="6" w:tentative="1">
+      <w:start w:val="1"/>
+      <w:numFmt w:val="decimal"/>
+      <w:lvlText w:val="%7."/>
+      <w:lvlJc w:val="left"/>
+      <w:pPr>
+        <w:tabs>
+          <w:tab w:val="num" w:pos="5040"/>
+        </w:tabs>
+        <w:ind w:left="5040" w:hanging="360"/>
+      </w:pPr>
+    </w:lvl>
+    <w:lvl w:ilvl="7" w:tentative="1">
+      <w:start w:val="1"/>
+      <w:numFmt w:val="decimal"/>
+      <w:lvlText w:val="%8."/>
+      <w:lvlJc w:val="left"/>
+      <w:pPr>
+        <w:tabs>
+          <w:tab w:val="num" w:pos="5760"/>
+        </w:tabs>
+        <w:ind w:left="5760" w:hanging="360"/>
+      </w:pPr>
+    </w:lvl>
+    <w:lvl w:ilvl="8" w:tentative="1">
+      <w:start w:val="1"/>
+      <w:numFmt w:val="decimal"/>
+      <w:lvlText w:val="%9."/>
+      <w:lvlJc w:val="left"/>
+      <w:pPr>
+        <w:tabs>
+          <w:tab w:val="num" w:pos="6480"/>
+        </w:tabs>
+        <w:ind w:left="6480" w:hanging="360"/>
+      </w:pPr>
+    </w:lvl>
+  </w:abstractNum>
   <w:num w:numId="1" w16cid:durableId="1457218785">
     <w:abstractNumId w:val="0"/>
+  </w:num>
+  <w:num w:numId="2" w16cid:durableId="1910537135">
+    <w:abstractNumId w:val="1"/>
   </w:num>
 </w:numbering>
 </file>

</xml_diff>